<commit_message>
Acréscimo de diagramas e, alteração da descrição
</commit_message>
<xml_diff>
--- a/Descricao.docx
+++ b/Descricao.docx
@@ -4,6 +4,560 @@
   <w:body>
     <w:p>
       <w:pPr>
+        <w:jc w:val="center"/>
+        <w:rPr>
+          <w:rFonts w:ascii="Calibri" w:hAnsi="Calibri" w:cs="Calibri"/>
+          <w:color w:val="000000"/>
+          <w:sz w:val="28"/>
+          <w:szCs w:val="28"/>
+          <w:shd w:val="clear" w:color="auto" w:fill="FFFFFF"/>
+        </w:rPr>
+      </w:pPr>
+      <w:r>
+        <w:rPr>
+          <w:rFonts w:ascii="Calibri" w:hAnsi="Calibri" w:cs="Calibri"/>
+          <w:color w:val="000000"/>
+          <w:sz w:val="28"/>
+          <w:szCs w:val="28"/>
+          <w:shd w:val="clear" w:color="auto" w:fill="FFFFFF"/>
+        </w:rPr>
+        <w:t xml:space="preserve">File </w:t>
+      </w:r>
+      <w:proofErr w:type="spellStart"/>
+      <w:r>
+        <w:rPr>
+          <w:rFonts w:ascii="Calibri" w:hAnsi="Calibri" w:cs="Calibri"/>
+          <w:color w:val="000000"/>
+          <w:sz w:val="28"/>
+          <w:szCs w:val="28"/>
+          <w:shd w:val="clear" w:color="auto" w:fill="FFFFFF"/>
+        </w:rPr>
+        <w:t>System</w:t>
+      </w:r>
+      <w:proofErr w:type="spellEnd"/>
+    </w:p>
+    <w:p>
+      <w:pPr>
+        <w:jc w:val="both"/>
+        <w:rPr>
+          <w:rFonts w:ascii="Calibri" w:hAnsi="Calibri" w:cs="Calibri"/>
+          <w:color w:val="000000"/>
+          <w:shd w:val="clear" w:color="auto" w:fill="FFFFFF"/>
+        </w:rPr>
+      </w:pPr>
+    </w:p>
+    <w:p>
+      <w:pPr>
+        <w:jc w:val="both"/>
+        <w:rPr>
+          <w:rFonts w:ascii="Calibri" w:hAnsi="Calibri" w:cs="Calibri"/>
+          <w:color w:val="000000"/>
+          <w:shd w:val="clear" w:color="auto" w:fill="FFFFFF"/>
+        </w:rPr>
+      </w:pPr>
+      <w:r>
+        <w:rPr>
+          <w:rFonts w:ascii="Calibri" w:hAnsi="Calibri" w:cs="Calibri"/>
+          <w:color w:val="000000"/>
+          <w:shd w:val="clear" w:color="auto" w:fill="FFFFFF"/>
+        </w:rPr>
+        <w:t xml:space="preserve">Este trabalho no âmbito da UC de </w:t>
+      </w:r>
+      <w:r>
+        <w:rPr>
+          <w:rFonts w:ascii="Calibri" w:hAnsi="Calibri" w:cs="Calibri"/>
+          <w:color w:val="000000"/>
+          <w:shd w:val="clear" w:color="auto" w:fill="FFFFFF"/>
+        </w:rPr>
+        <w:t>Linguagens de Programação</w:t>
+      </w:r>
+      <w:r>
+        <w:rPr>
+          <w:rFonts w:ascii="Calibri" w:hAnsi="Calibri" w:cs="Calibri"/>
+          <w:color w:val="000000"/>
+          <w:shd w:val="clear" w:color="auto" w:fill="FFFFFF"/>
+        </w:rPr>
+        <w:t xml:space="preserve"> irá consistir no desenvolvimento de um </w:t>
+      </w:r>
+      <w:r>
+        <w:rPr>
+          <w:rFonts w:ascii="Calibri" w:hAnsi="Calibri" w:cs="Calibri"/>
+          <w:i/>
+          <w:iCs/>
+          <w:color w:val="000000"/>
+          <w:shd w:val="clear" w:color="auto" w:fill="FFFFFF"/>
+        </w:rPr>
+        <w:t>file</w:t>
+      </w:r>
+      <w:r>
+        <w:rPr>
+          <w:rFonts w:ascii="Calibri" w:hAnsi="Calibri" w:cs="Calibri"/>
+          <w:i/>
+          <w:iCs/>
+          <w:color w:val="000000"/>
+          <w:shd w:val="clear" w:color="auto" w:fill="FFFFFF"/>
+        </w:rPr>
+        <w:t xml:space="preserve"> </w:t>
+      </w:r>
+      <w:proofErr w:type="spellStart"/>
+      <w:r>
+        <w:rPr>
+          <w:rFonts w:ascii="Calibri" w:hAnsi="Calibri" w:cs="Calibri"/>
+          <w:i/>
+          <w:iCs/>
+          <w:color w:val="000000"/>
+          <w:shd w:val="clear" w:color="auto" w:fill="FFFFFF"/>
+        </w:rPr>
+        <w:t>system</w:t>
+      </w:r>
+      <w:proofErr w:type="spellEnd"/>
+      <w:r>
+        <w:rPr>
+          <w:rFonts w:ascii="Calibri" w:hAnsi="Calibri" w:cs="Calibri"/>
+          <w:color w:val="000000"/>
+          <w:shd w:val="clear" w:color="auto" w:fill="FFFFFF"/>
+        </w:rPr>
+        <w:t xml:space="preserve"> com hierarquia em árvore “</w:t>
+      </w:r>
+      <w:proofErr w:type="spellStart"/>
+      <w:r>
+        <w:rPr>
+          <w:rFonts w:ascii="Calibri" w:hAnsi="Calibri" w:cs="Calibri"/>
+          <w:color w:val="000000"/>
+          <w:shd w:val="clear" w:color="auto" w:fill="FFFFFF"/>
+        </w:rPr>
+        <w:t>n-aria</w:t>
+      </w:r>
+      <w:proofErr w:type="spellEnd"/>
+      <w:r>
+        <w:rPr>
+          <w:rFonts w:ascii="Calibri" w:hAnsi="Calibri" w:cs="Calibri"/>
+          <w:color w:val="000000"/>
+          <w:shd w:val="clear" w:color="auto" w:fill="FFFFFF"/>
+        </w:rPr>
+        <w:t>” que permiti</w:t>
+      </w:r>
+      <w:r>
+        <w:rPr>
+          <w:rFonts w:ascii="Calibri" w:hAnsi="Calibri" w:cs="Calibri"/>
+          <w:color w:val="000000"/>
+          <w:shd w:val="clear" w:color="auto" w:fill="FFFFFF"/>
+        </w:rPr>
+        <w:t>rá</w:t>
+      </w:r>
+      <w:r>
+        <w:rPr>
+          <w:rFonts w:ascii="Calibri" w:hAnsi="Calibri" w:cs="Calibri"/>
+          <w:color w:val="000000"/>
+          <w:shd w:val="clear" w:color="auto" w:fill="FFFFFF"/>
+        </w:rPr>
+        <w:t xml:space="preserve"> através da consola do JAVA criar</w:t>
+      </w:r>
+      <w:r>
+        <w:rPr>
+          <w:rFonts w:ascii="Calibri" w:hAnsi="Calibri" w:cs="Calibri"/>
+          <w:color w:val="000000"/>
+          <w:shd w:val="clear" w:color="auto" w:fill="FFFFFF"/>
+        </w:rPr>
+        <w:t xml:space="preserve">, eliminar, </w:t>
+      </w:r>
+      <w:r>
+        <w:rPr>
+          <w:rFonts w:ascii="Calibri" w:hAnsi="Calibri" w:cs="Calibri"/>
+          <w:color w:val="000000"/>
+          <w:shd w:val="clear" w:color="auto" w:fill="FFFFFF"/>
+        </w:rPr>
+        <w:t>sobrepor</w:t>
+      </w:r>
+      <w:r>
+        <w:rPr>
+          <w:rFonts w:ascii="Calibri" w:hAnsi="Calibri" w:cs="Calibri"/>
+          <w:color w:val="000000"/>
+          <w:shd w:val="clear" w:color="auto" w:fill="FFFFFF"/>
+        </w:rPr>
+        <w:t xml:space="preserve"> conteúdos e ler </w:t>
+      </w:r>
+      <w:r>
+        <w:rPr>
+          <w:rFonts w:ascii="Calibri" w:hAnsi="Calibri" w:cs="Calibri"/>
+          <w:color w:val="000000"/>
+          <w:shd w:val="clear" w:color="auto" w:fill="FFFFFF"/>
+        </w:rPr>
+        <w:t xml:space="preserve">tanto </w:t>
+      </w:r>
+      <w:r>
+        <w:rPr>
+          <w:rFonts w:ascii="Calibri" w:hAnsi="Calibri" w:cs="Calibri"/>
+          <w:color w:val="000000"/>
+          <w:shd w:val="clear" w:color="auto" w:fill="FFFFFF"/>
+        </w:rPr>
+        <w:t xml:space="preserve">ficheiros </w:t>
+      </w:r>
+      <w:r>
+        <w:rPr>
+          <w:rFonts w:ascii="Calibri" w:hAnsi="Calibri" w:cs="Calibri"/>
+          <w:color w:val="000000"/>
+          <w:shd w:val="clear" w:color="auto" w:fill="FFFFFF"/>
+        </w:rPr>
+        <w:t>como</w:t>
+      </w:r>
+      <w:r>
+        <w:rPr>
+          <w:rFonts w:ascii="Calibri" w:hAnsi="Calibri" w:cs="Calibri"/>
+          <w:color w:val="000000"/>
+          <w:shd w:val="clear" w:color="auto" w:fill="FFFFFF"/>
+        </w:rPr>
+        <w:t xml:space="preserve"> pastas</w:t>
+      </w:r>
+      <w:r>
+        <w:rPr>
+          <w:rFonts w:ascii="Calibri" w:hAnsi="Calibri" w:cs="Calibri"/>
+          <w:color w:val="000000"/>
+          <w:shd w:val="clear" w:color="auto" w:fill="FFFFFF"/>
+        </w:rPr>
+        <w:t>.</w:t>
+      </w:r>
+    </w:p>
+    <w:p>
+      <w:pPr>
+        <w:jc w:val="both"/>
+        <w:rPr>
+          <w:rFonts w:ascii="Calibri" w:hAnsi="Calibri" w:cs="Calibri"/>
+          <w:color w:val="000000"/>
+          <w:shd w:val="clear" w:color="auto" w:fill="FFFFFF"/>
+        </w:rPr>
+      </w:pPr>
+      <w:r>
+        <w:rPr>
+          <w:rFonts w:ascii="Calibri" w:hAnsi="Calibri" w:cs="Calibri"/>
+          <w:color w:val="000000"/>
+          <w:shd w:val="clear" w:color="auto" w:fill="FFFFFF"/>
+        </w:rPr>
+        <w:t>As</w:t>
+      </w:r>
+      <w:r>
+        <w:rPr>
+          <w:rFonts w:ascii="Calibri" w:hAnsi="Calibri" w:cs="Calibri"/>
+          <w:color w:val="000000"/>
+          <w:shd w:val="clear" w:color="auto" w:fill="FFFFFF"/>
+        </w:rPr>
+        <w:t xml:space="preserve"> pastas </w:t>
+      </w:r>
+      <w:r>
+        <w:rPr>
+          <w:rFonts w:ascii="Calibri" w:hAnsi="Calibri" w:cs="Calibri"/>
+          <w:color w:val="000000"/>
+          <w:shd w:val="clear" w:color="auto" w:fill="FFFFFF"/>
+        </w:rPr>
+        <w:t>que s</w:t>
+      </w:r>
+      <w:r>
+        <w:rPr>
+          <w:rFonts w:ascii="Calibri" w:hAnsi="Calibri" w:cs="Calibri"/>
+          <w:color w:val="000000"/>
+          <w:shd w:val="clear" w:color="auto" w:fill="FFFFFF"/>
+        </w:rPr>
+        <w:t>ão</w:t>
+      </w:r>
+      <w:r>
+        <w:rPr>
+          <w:rFonts w:ascii="Calibri" w:hAnsi="Calibri" w:cs="Calibri"/>
+          <w:color w:val="000000"/>
+          <w:shd w:val="clear" w:color="auto" w:fill="FFFFFF"/>
+        </w:rPr>
+        <w:t xml:space="preserve"> </w:t>
+      </w:r>
+      <w:r>
+        <w:rPr>
+          <w:rFonts w:ascii="Calibri" w:hAnsi="Calibri" w:cs="Calibri"/>
+          <w:color w:val="000000"/>
+          <w:shd w:val="clear" w:color="auto" w:fill="FFFFFF"/>
+        </w:rPr>
+        <w:t>instâncias da</w:t>
+      </w:r>
+      <w:r>
+        <w:rPr>
+          <w:rFonts w:ascii="Calibri" w:hAnsi="Calibri" w:cs="Calibri"/>
+          <w:color w:val="000000"/>
+          <w:shd w:val="clear" w:color="auto" w:fill="FFFFFF"/>
+        </w:rPr>
+        <w:t xml:space="preserve"> classe "Pasta.java" (subclasse d</w:t>
+      </w:r>
+      <w:r>
+        <w:rPr>
+          <w:rFonts w:ascii="Calibri" w:hAnsi="Calibri" w:cs="Calibri"/>
+          <w:color w:val="000000"/>
+          <w:shd w:val="clear" w:color="auto" w:fill="FFFFFF"/>
+        </w:rPr>
+        <w:t>e</w:t>
+      </w:r>
+      <w:r>
+        <w:rPr>
+          <w:rFonts w:ascii="Calibri" w:hAnsi="Calibri" w:cs="Calibri"/>
+          <w:color w:val="000000"/>
+          <w:shd w:val="clear" w:color="auto" w:fill="FFFFFF"/>
+        </w:rPr>
+        <w:t xml:space="preserve"> “Ficheiro.java”) t</w:t>
+      </w:r>
+      <w:r>
+        <w:rPr>
+          <w:rFonts w:ascii="Calibri" w:hAnsi="Calibri" w:cs="Calibri"/>
+          <w:color w:val="000000"/>
+          <w:shd w:val="clear" w:color="auto" w:fill="FFFFFF"/>
+        </w:rPr>
+        <w:t>êm</w:t>
+      </w:r>
+      <w:r>
+        <w:rPr>
+          <w:rFonts w:ascii="Calibri" w:hAnsi="Calibri" w:cs="Calibri"/>
+          <w:color w:val="000000"/>
+          <w:shd w:val="clear" w:color="auto" w:fill="FFFFFF"/>
+        </w:rPr>
+        <w:t xml:space="preserve"> um nome e uma lista interna que permitir</w:t>
+      </w:r>
+      <w:r>
+        <w:rPr>
+          <w:rFonts w:ascii="Calibri" w:hAnsi="Calibri" w:cs="Calibri"/>
+          <w:color w:val="000000"/>
+          <w:shd w:val="clear" w:color="auto" w:fill="FFFFFF"/>
+        </w:rPr>
+        <w:t>á</w:t>
+      </w:r>
+      <w:r>
+        <w:rPr>
+          <w:rFonts w:ascii="Calibri" w:hAnsi="Calibri" w:cs="Calibri"/>
+          <w:color w:val="000000"/>
+          <w:shd w:val="clear" w:color="auto" w:fill="FFFFFF"/>
+        </w:rPr>
+        <w:t xml:space="preserve"> armazenar ficheiros da classe ou subclasse "Ficheiro.java"</w:t>
+      </w:r>
+      <w:r>
+        <w:rPr>
+          <w:rFonts w:ascii="Calibri" w:hAnsi="Calibri" w:cs="Calibri"/>
+          <w:color w:val="000000"/>
+          <w:shd w:val="clear" w:color="auto" w:fill="FFFFFF"/>
+        </w:rPr>
+        <w:t>, como por exemplo</w:t>
+      </w:r>
+      <w:r>
+        <w:rPr>
+          <w:rFonts w:ascii="Calibri" w:hAnsi="Calibri" w:cs="Calibri"/>
+          <w:color w:val="000000"/>
+          <w:shd w:val="clear" w:color="auto" w:fill="FFFFFF"/>
+        </w:rPr>
+        <w:t>, ao</w:t>
+      </w:r>
+      <w:r>
+        <w:rPr>
+          <w:rFonts w:ascii="Calibri" w:hAnsi="Calibri" w:cs="Calibri"/>
+          <w:color w:val="000000"/>
+          <w:shd w:val="clear" w:color="auto" w:fill="FFFFFF"/>
+        </w:rPr>
+        <w:t xml:space="preserve"> criar uma </w:t>
+      </w:r>
+      <w:r>
+        <w:rPr>
+          <w:rFonts w:ascii="Calibri" w:hAnsi="Calibri" w:cs="Calibri"/>
+          <w:color w:val="000000"/>
+          <w:shd w:val="clear" w:color="auto" w:fill="FFFFFF"/>
+        </w:rPr>
+        <w:t xml:space="preserve">instância da </w:t>
+      </w:r>
+      <w:r>
+        <w:rPr>
+          <w:rFonts w:ascii="Calibri" w:hAnsi="Calibri" w:cs="Calibri"/>
+          <w:color w:val="000000"/>
+          <w:shd w:val="clear" w:color="auto" w:fill="FFFFFF"/>
+        </w:rPr>
+        <w:t>classe "FicheiroDeTexto.java"</w:t>
+      </w:r>
+      <w:r>
+        <w:rPr>
+          <w:rFonts w:ascii="Calibri" w:hAnsi="Calibri" w:cs="Calibri"/>
+          <w:color w:val="000000"/>
+          <w:shd w:val="clear" w:color="auto" w:fill="FFFFFF"/>
+        </w:rPr>
+        <w:t xml:space="preserve"> </w:t>
+      </w:r>
+      <w:r>
+        <w:rPr>
+          <w:rFonts w:ascii="Calibri" w:hAnsi="Calibri" w:cs="Calibri"/>
+          <w:color w:val="000000"/>
+          <w:shd w:val="clear" w:color="auto" w:fill="FFFFFF"/>
+        </w:rPr>
+        <w:t xml:space="preserve">(subclasse </w:t>
+      </w:r>
+      <w:r>
+        <w:rPr>
+          <w:rFonts w:ascii="Calibri" w:hAnsi="Calibri" w:cs="Calibri"/>
+          <w:color w:val="000000"/>
+          <w:shd w:val="clear" w:color="auto" w:fill="FFFFFF"/>
+        </w:rPr>
+        <w:t>de</w:t>
+      </w:r>
+      <w:r>
+        <w:rPr>
+          <w:rFonts w:ascii="Calibri" w:hAnsi="Calibri" w:cs="Calibri"/>
+          <w:color w:val="000000"/>
+          <w:shd w:val="clear" w:color="auto" w:fill="FFFFFF"/>
+        </w:rPr>
+        <w:t xml:space="preserve"> “Ficheiro.java”)</w:t>
+      </w:r>
+      <w:r>
+        <w:rPr>
+          <w:rFonts w:ascii="Calibri" w:hAnsi="Calibri" w:cs="Calibri"/>
+          <w:color w:val="000000"/>
+          <w:shd w:val="clear" w:color="auto" w:fill="FFFFFF"/>
+        </w:rPr>
+        <w:t xml:space="preserve"> que contivesse um título e um corpo de texto como atributos</w:t>
+      </w:r>
+      <w:r>
+        <w:rPr>
+          <w:rFonts w:ascii="Calibri" w:hAnsi="Calibri" w:cs="Calibri"/>
+          <w:color w:val="000000"/>
+          <w:shd w:val="clear" w:color="auto" w:fill="FFFFFF"/>
+        </w:rPr>
+        <w:t>, este será adicionado a uma pasta existente.</w:t>
+      </w:r>
+    </w:p>
+    <w:p>
+      <w:pPr>
+        <w:jc w:val="both"/>
+        <w:rPr>
+          <w:rFonts w:ascii="Calibri" w:hAnsi="Calibri" w:cs="Calibri"/>
+          <w:color w:val="000000"/>
+          <w:shd w:val="clear" w:color="auto" w:fill="FFFFFF"/>
+        </w:rPr>
+      </w:pPr>
+      <w:r>
+        <w:rPr>
+          <w:rFonts w:ascii="Calibri" w:hAnsi="Calibri" w:cs="Calibri"/>
+          <w:color w:val="000000"/>
+          <w:shd w:val="clear" w:color="auto" w:fill="FFFFFF"/>
+        </w:rPr>
+        <w:t>P</w:t>
+      </w:r>
+      <w:r>
+        <w:rPr>
+          <w:rFonts w:ascii="Calibri" w:hAnsi="Calibri" w:cs="Calibri"/>
+          <w:color w:val="000000"/>
+          <w:shd w:val="clear" w:color="auto" w:fill="FFFFFF"/>
+        </w:rPr>
+        <w:t xml:space="preserve">or exemplo, </w:t>
+      </w:r>
+      <w:r>
+        <w:rPr>
+          <w:rFonts w:ascii="Calibri" w:hAnsi="Calibri" w:cs="Calibri"/>
+          <w:color w:val="000000"/>
+          <w:shd w:val="clear" w:color="auto" w:fill="FFFFFF"/>
+        </w:rPr>
+        <w:t>ao se realizar o comando "</w:t>
+      </w:r>
+      <w:proofErr w:type="spellStart"/>
+      <w:r>
+        <w:rPr>
+          <w:rFonts w:ascii="Calibri" w:hAnsi="Calibri" w:cs="Calibri"/>
+          <w:color w:val="000000"/>
+          <w:shd w:val="clear" w:color="auto" w:fill="FFFFFF"/>
+        </w:rPr>
+        <w:t>make</w:t>
+      </w:r>
+      <w:proofErr w:type="spellEnd"/>
+      <w:r>
+        <w:rPr>
+          <w:rFonts w:ascii="Calibri" w:hAnsi="Calibri" w:cs="Calibri"/>
+          <w:color w:val="000000"/>
+          <w:shd w:val="clear" w:color="auto" w:fill="FFFFFF"/>
+        </w:rPr>
+        <w:t xml:space="preserve"> </w:t>
+      </w:r>
+      <w:proofErr w:type="spellStart"/>
+      <w:r>
+        <w:rPr>
+          <w:rFonts w:ascii="Calibri" w:hAnsi="Calibri" w:cs="Calibri"/>
+          <w:color w:val="000000"/>
+          <w:shd w:val="clear" w:color="auto" w:fill="FFFFFF"/>
+        </w:rPr>
+        <w:t>TextFile</w:t>
+      </w:r>
+      <w:proofErr w:type="spellEnd"/>
+      <w:r>
+        <w:rPr>
+          <w:rFonts w:ascii="Calibri" w:hAnsi="Calibri" w:cs="Calibri"/>
+          <w:color w:val="000000"/>
+          <w:shd w:val="clear" w:color="auto" w:fill="FFFFFF"/>
+        </w:rPr>
+        <w:t xml:space="preserve"> 'titulo' 'corpo do texto'" seria acrescentada </w:t>
+      </w:r>
+      <w:r>
+        <w:rPr>
+          <w:rFonts w:ascii="Calibri" w:hAnsi="Calibri" w:cs="Calibri"/>
+          <w:color w:val="000000"/>
+          <w:shd w:val="clear" w:color="auto" w:fill="FFFFFF"/>
+        </w:rPr>
+        <w:t>uma</w:t>
+      </w:r>
+      <w:r>
+        <w:rPr>
+          <w:rFonts w:ascii="Calibri" w:hAnsi="Calibri" w:cs="Calibri"/>
+          <w:color w:val="000000"/>
+          <w:shd w:val="clear" w:color="auto" w:fill="FFFFFF"/>
+        </w:rPr>
+        <w:t xml:space="preserve"> instância da classe "</w:t>
+      </w:r>
+      <w:proofErr w:type="spellStart"/>
+      <w:r>
+        <w:rPr>
+          <w:rFonts w:ascii="Calibri" w:hAnsi="Calibri" w:cs="Calibri"/>
+          <w:color w:val="000000"/>
+          <w:shd w:val="clear" w:color="auto" w:fill="FFFFFF"/>
+        </w:rPr>
+        <w:t>FicheiroDeTexto</w:t>
+      </w:r>
+      <w:proofErr w:type="spellEnd"/>
+      <w:r>
+        <w:rPr>
+          <w:rFonts w:ascii="Calibri" w:hAnsi="Calibri" w:cs="Calibri"/>
+          <w:color w:val="000000"/>
+          <w:shd w:val="clear" w:color="auto" w:fill="FFFFFF"/>
+        </w:rPr>
+        <w:t>"</w:t>
+      </w:r>
+      <w:r>
+        <w:rPr>
+          <w:rFonts w:ascii="Calibri" w:hAnsi="Calibri" w:cs="Calibri"/>
+          <w:color w:val="000000"/>
+          <w:shd w:val="clear" w:color="auto" w:fill="FFFFFF"/>
+        </w:rPr>
+        <w:t xml:space="preserve"> com os dados especificados</w:t>
+      </w:r>
+      <w:r>
+        <w:rPr>
+          <w:rFonts w:ascii="Calibri" w:hAnsi="Calibri" w:cs="Calibri"/>
+          <w:color w:val="000000"/>
+          <w:shd w:val="clear" w:color="auto" w:fill="FFFFFF"/>
+        </w:rPr>
+        <w:t xml:space="preserve"> </w:t>
+      </w:r>
+      <w:r>
+        <w:rPr>
+          <w:rFonts w:ascii="Calibri" w:hAnsi="Calibri" w:cs="Calibri"/>
+          <w:color w:val="000000"/>
+          <w:shd w:val="clear" w:color="auto" w:fill="FFFFFF"/>
+        </w:rPr>
+        <w:t>à lista</w:t>
+      </w:r>
+      <w:r>
+        <w:rPr>
+          <w:rFonts w:ascii="Calibri" w:hAnsi="Calibri" w:cs="Calibri"/>
+          <w:color w:val="000000"/>
+          <w:shd w:val="clear" w:color="auto" w:fill="FFFFFF"/>
+        </w:rPr>
+        <w:t xml:space="preserve"> de armazenamento da pasta atual.</w:t>
+      </w:r>
+    </w:p>
+    <w:p>
+      <w:pPr>
         <w:jc w:val="both"/>
       </w:pPr>
       <w:r>
@@ -12,259 +566,15 @@
           <w:color w:val="000000"/>
           <w:shd w:val="clear" w:color="auto" w:fill="FFFFFF"/>
         </w:rPr>
-        <w:t xml:space="preserve">Este trabalho no âmbito da UC de </w:t>
-      </w:r>
-      <w:r>
-        <w:rPr>
-          <w:rFonts w:ascii="Calibri" w:hAnsi="Calibri" w:cs="Calibri"/>
-          <w:color w:val="000000"/>
-          <w:shd w:val="clear" w:color="auto" w:fill="FFFFFF"/>
-        </w:rPr>
-        <w:t>Linguagens de Programação</w:t>
-      </w:r>
-      <w:r>
-        <w:rPr>
-          <w:rFonts w:ascii="Calibri" w:hAnsi="Calibri" w:cs="Calibri"/>
-          <w:color w:val="000000"/>
-          <w:shd w:val="clear" w:color="auto" w:fill="FFFFFF"/>
-        </w:rPr>
-        <w:t xml:space="preserve"> irá consistir no </w:t>
-      </w:r>
-      <w:r>
-        <w:rPr>
-          <w:rFonts w:ascii="Calibri" w:hAnsi="Calibri" w:cs="Calibri"/>
-          <w:color w:val="000000"/>
-          <w:shd w:val="clear" w:color="auto" w:fill="FFFFFF"/>
-        </w:rPr>
-        <w:t>desenvolv</w:t>
-      </w:r>
-      <w:r>
-        <w:rPr>
-          <w:rFonts w:ascii="Calibri" w:hAnsi="Calibri" w:cs="Calibri"/>
-          <w:color w:val="000000"/>
-          <w:shd w:val="clear" w:color="auto" w:fill="FFFFFF"/>
-        </w:rPr>
-        <w:t>imento</w:t>
-      </w:r>
-      <w:r>
-        <w:rPr>
-          <w:rFonts w:ascii="Calibri" w:hAnsi="Calibri" w:cs="Calibri"/>
-          <w:color w:val="000000"/>
-          <w:shd w:val="clear" w:color="auto" w:fill="FFFFFF"/>
-        </w:rPr>
-        <w:t xml:space="preserve"> </w:t>
-      </w:r>
-      <w:r>
-        <w:rPr>
-          <w:rFonts w:ascii="Calibri" w:hAnsi="Calibri" w:cs="Calibri"/>
-          <w:color w:val="000000"/>
-          <w:shd w:val="clear" w:color="auto" w:fill="FFFFFF"/>
-        </w:rPr>
-        <w:t xml:space="preserve">de </w:t>
-      </w:r>
-      <w:r>
-        <w:rPr>
-          <w:rFonts w:ascii="Calibri" w:hAnsi="Calibri" w:cs="Calibri"/>
-          <w:color w:val="000000"/>
-          <w:shd w:val="clear" w:color="auto" w:fill="FFFFFF"/>
-        </w:rPr>
-        <w:t xml:space="preserve">um </w:t>
-      </w:r>
-      <w:proofErr w:type="spellStart"/>
-      <w:r>
-        <w:rPr>
-          <w:rFonts w:ascii="Calibri" w:hAnsi="Calibri" w:cs="Calibri"/>
-          <w:i/>
-          <w:iCs/>
-          <w:color w:val="000000"/>
-          <w:shd w:val="clear" w:color="auto" w:fill="FFFFFF"/>
-        </w:rPr>
-        <w:t>filesystem</w:t>
-      </w:r>
-      <w:proofErr w:type="spellEnd"/>
-      <w:r>
-        <w:rPr>
-          <w:rFonts w:ascii="Calibri" w:hAnsi="Calibri" w:cs="Calibri"/>
-          <w:color w:val="000000"/>
-          <w:shd w:val="clear" w:color="auto" w:fill="FFFFFF"/>
-        </w:rPr>
-        <w:t xml:space="preserve"> com hierarquia em árvore </w:t>
-      </w:r>
-      <w:r>
-        <w:rPr>
-          <w:rFonts w:ascii="Calibri" w:hAnsi="Calibri" w:cs="Calibri"/>
-          <w:color w:val="000000"/>
-          <w:shd w:val="clear" w:color="auto" w:fill="FFFFFF"/>
-        </w:rPr>
-        <w:t>“</w:t>
-      </w:r>
-      <w:proofErr w:type="spellStart"/>
-      <w:r>
-        <w:rPr>
-          <w:rFonts w:ascii="Calibri" w:hAnsi="Calibri" w:cs="Calibri"/>
-          <w:color w:val="000000"/>
-          <w:shd w:val="clear" w:color="auto" w:fill="FFFFFF"/>
-        </w:rPr>
-        <w:t>n-aria</w:t>
-      </w:r>
-      <w:proofErr w:type="spellEnd"/>
-      <w:r>
-        <w:rPr>
-          <w:rFonts w:ascii="Calibri" w:hAnsi="Calibri" w:cs="Calibri"/>
-          <w:color w:val="000000"/>
-          <w:shd w:val="clear" w:color="auto" w:fill="FFFFFF"/>
-        </w:rPr>
-        <w:t>”</w:t>
-      </w:r>
-      <w:r>
-        <w:rPr>
-          <w:rFonts w:ascii="Calibri" w:hAnsi="Calibri" w:cs="Calibri"/>
-          <w:color w:val="000000"/>
-          <w:shd w:val="clear" w:color="auto" w:fill="FFFFFF"/>
-        </w:rPr>
-        <w:t xml:space="preserve"> que permitisse através da consola do JAVA criar pastas e armazenar lá ficheiros</w:t>
-      </w:r>
-      <w:r>
-        <w:rPr>
-          <w:rFonts w:ascii="Calibri" w:hAnsi="Calibri" w:cs="Calibri"/>
-          <w:color w:val="000000"/>
-          <w:shd w:val="clear" w:color="auto" w:fill="FFFFFF"/>
-        </w:rPr>
-        <w:t xml:space="preserve"> (estes seriam instâncias de classes)</w:t>
-      </w:r>
-      <w:r>
-        <w:rPr>
-          <w:rFonts w:ascii="Calibri" w:hAnsi="Calibri" w:cs="Calibri"/>
-          <w:color w:val="000000"/>
-          <w:shd w:val="clear" w:color="auto" w:fill="FFFFFF"/>
-        </w:rPr>
-        <w:t>, como por exemplo criar uma classe "FicheiroDeTexto.java"</w:t>
-      </w:r>
-      <w:r>
-        <w:rPr>
-          <w:rFonts w:ascii="Calibri" w:hAnsi="Calibri" w:cs="Calibri"/>
-          <w:color w:val="000000"/>
-          <w:shd w:val="clear" w:color="auto" w:fill="FFFFFF"/>
-        </w:rPr>
-        <w:t>(subclasse da classe “Ficheiro.java”)</w:t>
-      </w:r>
-      <w:r>
-        <w:rPr>
-          <w:rFonts w:ascii="Calibri" w:hAnsi="Calibri" w:cs="Calibri"/>
-          <w:color w:val="000000"/>
-          <w:shd w:val="clear" w:color="auto" w:fill="FFFFFF"/>
-        </w:rPr>
-        <w:t xml:space="preserve"> que contivesse um título e um corpo de texto como atributos e, ao se realizar o comando "</w:t>
-      </w:r>
-      <w:proofErr w:type="spellStart"/>
-      <w:r>
-        <w:rPr>
-          <w:rFonts w:ascii="Calibri" w:hAnsi="Calibri" w:cs="Calibri"/>
-          <w:color w:val="000000"/>
-          <w:shd w:val="clear" w:color="auto" w:fill="FFFFFF"/>
-        </w:rPr>
-        <w:t>make</w:t>
-      </w:r>
-      <w:proofErr w:type="spellEnd"/>
-      <w:r>
-        <w:rPr>
-          <w:rFonts w:ascii="Calibri" w:hAnsi="Calibri" w:cs="Calibri"/>
-          <w:color w:val="000000"/>
-          <w:shd w:val="clear" w:color="auto" w:fill="FFFFFF"/>
-        </w:rPr>
-        <w:t xml:space="preserve"> </w:t>
-      </w:r>
-      <w:proofErr w:type="spellStart"/>
-      <w:r>
-        <w:rPr>
-          <w:rFonts w:ascii="Calibri" w:hAnsi="Calibri" w:cs="Calibri"/>
-          <w:color w:val="000000"/>
-          <w:shd w:val="clear" w:color="auto" w:fill="FFFFFF"/>
-        </w:rPr>
-        <w:t>TextFile</w:t>
-      </w:r>
-      <w:proofErr w:type="spellEnd"/>
-      <w:r>
-        <w:rPr>
-          <w:rFonts w:ascii="Calibri" w:hAnsi="Calibri" w:cs="Calibri"/>
-          <w:color w:val="000000"/>
-          <w:shd w:val="clear" w:color="auto" w:fill="FFFFFF"/>
-        </w:rPr>
-        <w:t xml:space="preserve"> 'titulo' 'corpo do texto'" seria acrescentada uma instância da classe "</w:t>
-      </w:r>
-      <w:proofErr w:type="spellStart"/>
-      <w:r>
-        <w:rPr>
-          <w:rFonts w:ascii="Calibri" w:hAnsi="Calibri" w:cs="Calibri"/>
-          <w:color w:val="000000"/>
-          <w:shd w:val="clear" w:color="auto" w:fill="FFFFFF"/>
-        </w:rPr>
-        <w:t>FicheiroDeTexto</w:t>
-      </w:r>
-      <w:proofErr w:type="spellEnd"/>
-      <w:r>
-        <w:rPr>
-          <w:rFonts w:ascii="Calibri" w:hAnsi="Calibri" w:cs="Calibri"/>
-          <w:color w:val="000000"/>
-          <w:shd w:val="clear" w:color="auto" w:fill="FFFFFF"/>
-        </w:rPr>
-        <w:t xml:space="preserve">" </w:t>
-      </w:r>
-      <w:r>
-        <w:rPr>
-          <w:rFonts w:ascii="Calibri" w:hAnsi="Calibri" w:cs="Calibri"/>
-          <w:color w:val="000000"/>
-          <w:shd w:val="clear" w:color="auto" w:fill="FFFFFF"/>
-        </w:rPr>
-        <w:t>à lista</w:t>
-      </w:r>
-      <w:r>
-        <w:rPr>
-          <w:rFonts w:ascii="Calibri" w:hAnsi="Calibri" w:cs="Calibri"/>
-          <w:color w:val="000000"/>
-          <w:shd w:val="clear" w:color="auto" w:fill="FFFFFF"/>
-        </w:rPr>
-        <w:t xml:space="preserve"> de armazenamento da pasta atual. Cada pasta que seria uma classe "Pasta.java" teria um nome e </w:t>
-      </w:r>
-      <w:r>
-        <w:rPr>
-          <w:rFonts w:ascii="Calibri" w:hAnsi="Calibri" w:cs="Calibri"/>
-          <w:color w:val="000000"/>
-          <w:shd w:val="clear" w:color="auto" w:fill="FFFFFF"/>
-        </w:rPr>
-        <w:t>uma lista</w:t>
-      </w:r>
-      <w:r>
-        <w:rPr>
-          <w:rFonts w:ascii="Calibri" w:hAnsi="Calibri" w:cs="Calibri"/>
-          <w:color w:val="000000"/>
-          <w:shd w:val="clear" w:color="auto" w:fill="FFFFFF"/>
-        </w:rPr>
-        <w:t xml:space="preserve"> intern</w:t>
-      </w:r>
-      <w:r>
-        <w:rPr>
-          <w:rFonts w:ascii="Calibri" w:hAnsi="Calibri" w:cs="Calibri"/>
-          <w:color w:val="000000"/>
-          <w:shd w:val="clear" w:color="auto" w:fill="FFFFFF"/>
-        </w:rPr>
-        <w:t>a</w:t>
-      </w:r>
-      <w:r>
-        <w:rPr>
-          <w:rFonts w:ascii="Calibri" w:hAnsi="Calibri" w:cs="Calibri"/>
-          <w:color w:val="000000"/>
-          <w:shd w:val="clear" w:color="auto" w:fill="FFFFFF"/>
-        </w:rPr>
-        <w:t xml:space="preserve"> que permitiria armazenar ficheiros da classe ou subclasse "Ficheiro.java". </w:t>
-      </w:r>
-      <w:r>
-        <w:rPr>
-          <w:rFonts w:ascii="Calibri" w:hAnsi="Calibri" w:cs="Calibri"/>
-          <w:color w:val="000000"/>
-          <w:shd w:val="clear" w:color="auto" w:fill="FFFFFF"/>
-        </w:rPr>
-        <w:t>Este projeto permitirá ao utilizador a criação, eliminação e sobreposição de ficheiros ou pastas dentro do sistema de ficheiros.</w:t>
+        <w:t>Existirá também uma classe de interpretação de inputs que irá ler os comandos do utilizador e executar as tarefas respetivas aos mesmos.</w:t>
+      </w:r>
+      <w:r>
+        <w:rPr>
+          <w:rFonts w:ascii="Calibri" w:hAnsi="Calibri" w:cs="Calibri"/>
+          <w:color w:val="000000"/>
+          <w:shd w:val="clear" w:color="auto" w:fill="FFFFFF"/>
+        </w:rPr>
+        <w:t xml:space="preserve"> Esta classe será o centro de processamento do trabalho.</w:t>
       </w:r>
     </w:p>
     <w:sectPr>

</xml_diff>